<commit_message>
Update Handel med besudlede orker.docx
</commit_message>
<xml_diff>
--- a/Terra Aurum/Græsland/Engangs encounters/Handel med besudlede orker.docx
+++ b/Terra Aurum/Græsland/Engangs encounters/Handel med besudlede orker.docx
@@ -92,14 +92,12 @@
           <w:lang w:val="da-DK"/>
         </w:rPr>
       </w:pPr>
-      <w:proofErr w:type="spellStart"/>
-      <w:r>
-        <w:rPr>
-          <w:lang w:val="da-DK"/>
-        </w:rPr>
-        <w:t>Eksorten</w:t>
-      </w:r>
-      <w:proofErr w:type="spellEnd"/>
+      <w:r>
+        <w:rPr>
+          <w:lang w:val="da-DK"/>
+        </w:rPr>
+        <w:t>Eskorten</w:t>
+      </w:r>
     </w:p>
     <w:p>
       <w:pPr>
@@ -179,7 +177,7 @@
           <w:iCs/>
           <w:lang w:val="da-DK"/>
         </w:rPr>
-        <w:t>udskadedet</w:t>
+        <w:t>uskadet</w:t>
       </w:r>
       <w:proofErr w:type="spellEnd"/>
       <w:r>
@@ -304,23 +302,96 @@
     </w:p>
     <w:p>
       <w:pPr>
-        <w:rPr>
-          <w:lang w:val="da-DK"/>
-        </w:rPr>
-      </w:pPr>
+        <w:pStyle w:val="Heading2"/>
+        <w:rPr>
+          <w:lang w:val="da-DK"/>
+        </w:rPr>
+      </w:pPr>
+      <w:r>
+        <w:rPr>
+          <w:lang w:val="da-DK"/>
+        </w:rPr>
+        <w:t>Forklaring af mødet</w:t>
+      </w:r>
     </w:p>
     <w:p>
       <w:pPr>
-        <w:pStyle w:val="Heading2"/>
-        <w:rPr>
-          <w:lang w:val="da-DK"/>
-        </w:rPr>
-      </w:pPr>
-      <w:r>
-        <w:rPr>
-          <w:lang w:val="da-DK"/>
-        </w:rPr>
-        <w:t>Forklaring af mødet</w:t>
+        <w:rPr>
+          <w:lang w:val="da-DK"/>
+        </w:rPr>
+      </w:pPr>
+      <w:r>
+        <w:rPr>
+          <w:lang w:val="da-DK"/>
+        </w:rPr>
+        <w:t>Foregår i ruiner fra gammel by.</w:t>
+      </w:r>
+      <w:r>
+        <w:rPr>
+          <w:lang w:val="da-DK"/>
+        </w:rPr>
+        <w:br/>
+        <w:t>Centreret omkring ”Den Hjemsøgte Brønd”</w:t>
+      </w:r>
+      <w:r>
+        <w:rPr>
+          <w:lang w:val="da-DK"/>
+        </w:rPr>
+        <w:t xml:space="preserve"> (Har navn fra at vind hyler som kvinde</w:t>
+      </w:r>
+      <w:r>
+        <w:rPr>
+          <w:lang w:val="da-DK"/>
+        </w:rPr>
+        <w:t>skrig</w:t>
+      </w:r>
+      <w:r>
+        <w:rPr>
+          <w:lang w:val="da-DK"/>
+        </w:rPr>
+        <w:t xml:space="preserve"> i den)</w:t>
+      </w:r>
+      <w:r>
+        <w:rPr>
+          <w:lang w:val="da-DK"/>
+        </w:rPr>
+        <w:br/>
+        <w:t xml:space="preserve">Tre grupper ud over os. </w:t>
+      </w:r>
+      <w:r>
+        <w:rPr>
+          <w:lang w:val="da-DK"/>
+        </w:rPr>
+        <w:br/>
+        <w:t xml:space="preserve">Først auktion, og så </w:t>
+      </w:r>
+      <w:proofErr w:type="spellStart"/>
+      <w:r>
+        <w:rPr>
+          <w:lang w:val="da-DK"/>
+        </w:rPr>
+        <w:t>forudaftalte</w:t>
+      </w:r>
+      <w:proofErr w:type="spellEnd"/>
+      <w:r>
+        <w:rPr>
+          <w:lang w:val="da-DK"/>
+        </w:rPr>
+        <w:t xml:space="preserve"> </w:t>
+      </w:r>
+      <w:proofErr w:type="spellStart"/>
+      <w:r>
+        <w:rPr>
+          <w:lang w:val="da-DK"/>
+        </w:rPr>
+        <w:t>transatkioner</w:t>
+      </w:r>
+      <w:proofErr w:type="spellEnd"/>
+      <w:r>
+        <w:rPr>
+          <w:lang w:val="da-DK"/>
+        </w:rPr>
+        <w:t>.</w:t>
       </w:r>
     </w:p>
     <w:p>
@@ -329,79 +400,6 @@
           <w:lang w:val="da-DK"/>
         </w:rPr>
       </w:pPr>
-      <w:r>
-        <w:rPr>
-          <w:lang w:val="da-DK"/>
-        </w:rPr>
-        <w:t>Foregår i ruiner fra gammel by.</w:t>
-      </w:r>
-      <w:r>
-        <w:rPr>
-          <w:lang w:val="da-DK"/>
-        </w:rPr>
-        <w:br/>
-        <w:t>Centreret omkring ”Den Hjemsøgte Brønd”</w:t>
-      </w:r>
-      <w:r>
-        <w:rPr>
-          <w:lang w:val="da-DK"/>
-        </w:rPr>
-        <w:t xml:space="preserve"> (Har navn fra at vind hyler som kvinde</w:t>
-      </w:r>
-      <w:r>
-        <w:rPr>
-          <w:lang w:val="da-DK"/>
-        </w:rPr>
-        <w:t>skrig</w:t>
-      </w:r>
-      <w:r>
-        <w:rPr>
-          <w:lang w:val="da-DK"/>
-        </w:rPr>
-        <w:t xml:space="preserve"> i den)</w:t>
-      </w:r>
-      <w:r>
-        <w:rPr>
-          <w:lang w:val="da-DK"/>
-        </w:rPr>
-        <w:br/>
-        <w:t xml:space="preserve">Tre grupper ud over os. </w:t>
-      </w:r>
-      <w:r>
-        <w:rPr>
-          <w:lang w:val="da-DK"/>
-        </w:rPr>
-        <w:br/>
-        <w:t xml:space="preserve">Først auktion, og så </w:t>
-      </w:r>
-      <w:proofErr w:type="spellStart"/>
-      <w:r>
-        <w:rPr>
-          <w:lang w:val="da-DK"/>
-        </w:rPr>
-        <w:t>forudaftalte</w:t>
-      </w:r>
-      <w:proofErr w:type="spellEnd"/>
-      <w:r>
-        <w:rPr>
-          <w:lang w:val="da-DK"/>
-        </w:rPr>
-        <w:t xml:space="preserve"> </w:t>
-      </w:r>
-      <w:proofErr w:type="spellStart"/>
-      <w:r>
-        <w:rPr>
-          <w:lang w:val="da-DK"/>
-        </w:rPr>
-        <w:t>transatkioner</w:t>
-      </w:r>
-      <w:proofErr w:type="spellEnd"/>
-      <w:r>
-        <w:rPr>
-          <w:lang w:val="da-DK"/>
-        </w:rPr>
-        <w:t>.</w:t>
-      </w:r>
     </w:p>
     <w:p>
       <w:pPr>
@@ -409,52 +407,67 @@
           <w:lang w:val="da-DK"/>
         </w:rPr>
       </w:pPr>
+      <w:r>
+        <w:rPr>
+          <w:lang w:val="da-DK"/>
+        </w:rPr>
+        <w:t>De Besudlede orker er undergruppe hvis medlemmer har ildblod</w:t>
+      </w:r>
+      <w:r>
+        <w:rPr>
+          <w:lang w:val="da-DK"/>
+        </w:rPr>
+        <w:t xml:space="preserve"> (MCDM </w:t>
+      </w:r>
+      <w:proofErr w:type="spellStart"/>
+      <w:r>
+        <w:rPr>
+          <w:lang w:val="da-DK"/>
+        </w:rPr>
+        <w:t>Hobgoblins</w:t>
+      </w:r>
+      <w:proofErr w:type="spellEnd"/>
+      <w:r>
+        <w:rPr>
+          <w:lang w:val="da-DK"/>
+        </w:rPr>
+        <w:t xml:space="preserve"> </w:t>
+      </w:r>
+      <w:proofErr w:type="spellStart"/>
+      <w:r>
+        <w:rPr>
+          <w:lang w:val="da-DK"/>
+        </w:rPr>
+        <w:t>packet</w:t>
+      </w:r>
+      <w:proofErr w:type="spellEnd"/>
+      <w:r>
+        <w:rPr>
+          <w:lang w:val="da-DK"/>
+        </w:rPr>
+        <w:t xml:space="preserve"> 5)</w:t>
+      </w:r>
     </w:p>
     <w:p>
       <w:pPr>
-        <w:rPr>
-          <w:lang w:val="da-DK"/>
-        </w:rPr>
-      </w:pPr>
-      <w:r>
-        <w:rPr>
-          <w:lang w:val="da-DK"/>
-        </w:rPr>
-        <w:t>De Besudlede orker er undergruppe hvis medlemmer har ildblod</w:t>
-      </w:r>
-      <w:r>
-        <w:rPr>
-          <w:lang w:val="da-DK"/>
-        </w:rPr>
-        <w:t xml:space="preserve"> (MCDM </w:t>
-      </w:r>
-      <w:proofErr w:type="spellStart"/>
-      <w:r>
-        <w:rPr>
-          <w:lang w:val="da-DK"/>
-        </w:rPr>
-        <w:t>Hobgoblins</w:t>
-      </w:r>
-      <w:proofErr w:type="spellEnd"/>
-      <w:r>
-        <w:rPr>
-          <w:lang w:val="da-DK"/>
-        </w:rPr>
-        <w:t xml:space="preserve"> </w:t>
-      </w:r>
-      <w:proofErr w:type="spellStart"/>
-      <w:r>
-        <w:rPr>
-          <w:lang w:val="da-DK"/>
-        </w:rPr>
-        <w:t>packet</w:t>
-      </w:r>
-      <w:proofErr w:type="spellEnd"/>
-      <w:r>
-        <w:rPr>
-          <w:lang w:val="da-DK"/>
-        </w:rPr>
-        <w:t xml:space="preserve"> 5)</w:t>
+        <w:pStyle w:val="Heading2"/>
+        <w:rPr>
+          <w:lang w:val="da-DK"/>
+        </w:rPr>
+      </w:pPr>
+      <w:proofErr w:type="gramStart"/>
+      <w:r>
+        <w:rPr>
+          <w:lang w:val="da-DK"/>
+        </w:rPr>
+        <w:t>Hints til at</w:t>
+      </w:r>
+      <w:proofErr w:type="gramEnd"/>
+      <w:r>
+        <w:rPr>
+          <w:lang w:val="da-DK"/>
+        </w:rPr>
+        <w:t xml:space="preserve"> ting er galt på den</w:t>
       </w:r>
     </w:p>
     <w:p>
@@ -463,6 +476,12 @@
           <w:lang w:val="da-DK"/>
         </w:rPr>
       </w:pPr>
+      <w:r>
+        <w:rPr>
+          <w:lang w:val="da-DK"/>
+        </w:rPr>
+        <w:t>Spillerne bliver betalt mere end hvad de fleste af handelsfolkene regner med at tjene og/eller bruge.</w:t>
+      </w:r>
     </w:p>
     <w:p>
       <w:pPr>
@@ -470,11 +489,19 @@
           <w:lang w:val="da-DK"/>
         </w:rPr>
       </w:pPr>
-      <w:r>
-        <w:rPr>
-          <w:lang w:val="da-DK"/>
-        </w:rPr>
-        <w:t>Rotter sælger magi dræner dyr.</w:t>
+      <w:proofErr w:type="spellStart"/>
+      <w:r>
+        <w:rPr>
+          <w:lang w:val="da-DK"/>
+        </w:rPr>
+        <w:t>Glanna</w:t>
+      </w:r>
+      <w:proofErr w:type="spellEnd"/>
+      <w:r>
+        <w:rPr>
+          <w:lang w:val="da-DK"/>
+        </w:rPr>
+        <w:t xml:space="preserve"> fra Roden kommer for sent, men fortæller at hun mistænker der er noget råddent ved møderne. </w:t>
       </w:r>
     </w:p>
     <w:p>
@@ -487,7 +514,7 @@
         <w:rPr>
           <w:lang w:val="da-DK"/>
         </w:rPr>
-        <w:t>Liste over hvor mange penge hver person har.</w:t>
+        <w:t>Ond orker skytte i bygning er snigmyrdet. Pil i nakken</w:t>
       </w:r>
     </w:p>
     <w:p>
@@ -496,124 +523,29 @@
           <w:lang w:val="da-DK"/>
         </w:rPr>
       </w:pPr>
-      <w:r>
-        <w:rPr>
-          <w:lang w:val="da-DK"/>
-        </w:rPr>
-        <w:t>Leder af grupper har brodering på hætten.</w:t>
+      <w:proofErr w:type="spellStart"/>
+      <w:r>
+        <w:rPr>
+          <w:lang w:val="da-DK"/>
+        </w:rPr>
+        <w:t>Gratto</w:t>
+      </w:r>
+      <w:proofErr w:type="spellEnd"/>
+      <w:r>
+        <w:rPr>
+          <w:lang w:val="da-DK"/>
+        </w:rPr>
+        <w:t xml:space="preserve"> strippet af deres sorte kåber</w:t>
+      </w:r>
+      <w:r>
+        <w:rPr>
+          <w:lang w:val="da-DK"/>
+        </w:rPr>
+        <w:t xml:space="preserve"> et par kilometer fra stedet.</w:t>
       </w:r>
     </w:p>
     <w:p>
       <w:pPr>
-        <w:rPr>
-          <w:lang w:val="da-DK"/>
-        </w:rPr>
-      </w:pPr>
-      <w:r>
-        <w:rPr>
-          <w:lang w:val="da-DK"/>
-        </w:rPr>
-        <w:t>Mødet sker omkring brønden. Hvis ikke før, så laver Gode Orker deres angreb ved at få lemmen til at falde ned så de kan få informationen.</w:t>
-      </w:r>
-    </w:p>
-    <w:p>
-      <w:pPr>
-        <w:pStyle w:val="Heading2"/>
-        <w:rPr>
-          <w:lang w:val="da-DK"/>
-        </w:rPr>
-      </w:pPr>
-      <w:proofErr w:type="gramStart"/>
-      <w:r>
-        <w:rPr>
-          <w:lang w:val="da-DK"/>
-        </w:rPr>
-        <w:t>Hints til at</w:t>
-      </w:r>
-      <w:proofErr w:type="gramEnd"/>
-      <w:r>
-        <w:rPr>
-          <w:lang w:val="da-DK"/>
-        </w:rPr>
-        <w:t xml:space="preserve"> ting er galt på den</w:t>
-      </w:r>
-    </w:p>
-    <w:p>
-      <w:pPr>
-        <w:rPr>
-          <w:lang w:val="da-DK"/>
-        </w:rPr>
-      </w:pPr>
-      <w:r>
-        <w:rPr>
-          <w:lang w:val="da-DK"/>
-        </w:rPr>
-        <w:t>Spillerne bliver betalt mere end hvad de fleste af handelsfolkene regner med at tjene og/eller bruge.</w:t>
-      </w:r>
-    </w:p>
-    <w:p>
-      <w:pPr>
-        <w:rPr>
-          <w:lang w:val="da-DK"/>
-        </w:rPr>
-      </w:pPr>
-      <w:proofErr w:type="spellStart"/>
-      <w:r>
-        <w:rPr>
-          <w:lang w:val="da-DK"/>
-        </w:rPr>
-        <w:t>Glanna</w:t>
-      </w:r>
-      <w:proofErr w:type="spellEnd"/>
-      <w:r>
-        <w:rPr>
-          <w:lang w:val="da-DK"/>
-        </w:rPr>
-        <w:t xml:space="preserve"> fra Roden kommer for sent, men fortæller at hun mistænker der er noget råddent ved møderne. </w:t>
-      </w:r>
-    </w:p>
-    <w:p>
-      <w:pPr>
-        <w:rPr>
-          <w:lang w:val="da-DK"/>
-        </w:rPr>
-      </w:pPr>
-      <w:r>
-        <w:rPr>
-          <w:lang w:val="da-DK"/>
-        </w:rPr>
-        <w:t>Ond orker skytte i bygning er snigmyrdet. Pil i nakken</w:t>
-      </w:r>
-    </w:p>
-    <w:p>
-      <w:pPr>
-        <w:rPr>
-          <w:lang w:val="da-DK"/>
-        </w:rPr>
-      </w:pPr>
-      <w:proofErr w:type="spellStart"/>
-      <w:r>
-        <w:rPr>
-          <w:lang w:val="da-DK"/>
-        </w:rPr>
-        <w:t>Gratto</w:t>
-      </w:r>
-      <w:proofErr w:type="spellEnd"/>
-      <w:r>
-        <w:rPr>
-          <w:lang w:val="da-DK"/>
-        </w:rPr>
-        <w:t xml:space="preserve"> strippet af deres sorte kåber</w:t>
-      </w:r>
-      <w:r>
-        <w:rPr>
-          <w:lang w:val="da-DK"/>
-        </w:rPr>
-        <w:t xml:space="preserve"> et par kilometer fra stedet.</w:t>
-      </w:r>
-    </w:p>
-    <w:p>
-      <w:pPr>
         <w:pStyle w:val="Heading1"/>
         <w:rPr>
           <w:lang w:val="da-DK"/>
@@ -623,7 +555,6 @@
         <w:rPr>
           <w:lang w:val="da-DK"/>
         </w:rPr>
-        <w:lastRenderedPageBreak/>
         <w:t xml:space="preserve">Hovedpine og </w:t>
       </w:r>
       <w:proofErr w:type="spellStart"/>
@@ -916,6 +847,12 @@
           <w:lang w:val="da-DK"/>
         </w:rPr>
         <w:br/>
+      </w:r>
+      <w:r>
+        <w:rPr>
+          <w:lang w:val="da-DK"/>
+        </w:rPr>
+        <w:lastRenderedPageBreak/>
         <w:t xml:space="preserve">Sidst kommer </w:t>
       </w:r>
       <w:proofErr w:type="spellStart"/>
@@ -1059,6 +996,57 @@
           <w:lang w:val="da-DK"/>
         </w:rPr>
         <w:t xml:space="preserve"> dragon som han fremover flyver på.</w:t>
+      </w:r>
+    </w:p>
+    <w:p>
+      <w:pPr>
+        <w:rPr>
+          <w:lang w:val="da-DK"/>
+        </w:rPr>
+      </w:pPr>
+      <w:r>
+        <w:rPr>
+          <w:b/>
+          <w:bCs/>
+          <w:lang w:val="da-DK"/>
+        </w:rPr>
+        <w:t xml:space="preserve">Bemærk det endte med at være en fredelig </w:t>
+      </w:r>
+      <w:proofErr w:type="spellStart"/>
+      <w:r>
+        <w:rPr>
+          <w:b/>
+          <w:bCs/>
+          <w:lang w:val="da-DK"/>
+        </w:rPr>
+        <w:t>encounter</w:t>
+      </w:r>
+      <w:proofErr w:type="spellEnd"/>
+      <w:r>
+        <w:rPr>
+          <w:b/>
+          <w:bCs/>
+          <w:lang w:val="da-DK"/>
+        </w:rPr>
+        <w:t xml:space="preserve"> </w:t>
+      </w:r>
+      <w:proofErr w:type="gramStart"/>
+      <w:r>
+        <w:rPr>
+          <w:b/>
+          <w:bCs/>
+          <w:lang w:val="da-DK"/>
+        </w:rPr>
+        <w:t>hvor at</w:t>
+      </w:r>
+      <w:proofErr w:type="gramEnd"/>
+      <w:r>
+        <w:rPr>
+          <w:b/>
+          <w:bCs/>
+          <w:lang w:val="da-DK"/>
+        </w:rPr>
+        <w:t xml:space="preserve"> Kongen i stedet krævede at spillerne ”hyrder” gav nogle af deres ”får”.</w:t>
       </w:r>
     </w:p>
     <w:p>
@@ -1427,19 +1415,39 @@
           <w:lang w:val="en-GB"/>
         </w:rPr>
       </w:pPr>
+      <w:proofErr w:type="spellStart"/>
       <w:r>
         <w:rPr>
           <w:b/>
           <w:bCs/>
-          <w:lang w:val="da-DK"/>
-        </w:rPr>
-        <w:t>Traditionens Bryder</w:t>
-      </w:r>
+          <w:lang w:val="en-GB"/>
+        </w:rPr>
+        <w:t>Traditionens</w:t>
+      </w:r>
+      <w:proofErr w:type="spellEnd"/>
       <w:r>
         <w:rPr>
           <w:b/>
           <w:bCs/>
-          <w:lang w:val="da-DK"/>
+          <w:lang w:val="en-GB"/>
+        </w:rPr>
+        <w:t xml:space="preserve"> </w:t>
+      </w:r>
+      <w:proofErr w:type="spellStart"/>
+      <w:r>
+        <w:rPr>
+          <w:b/>
+          <w:bCs/>
+          <w:lang w:val="en-GB"/>
+        </w:rPr>
+        <w:t>Bryder</w:t>
+      </w:r>
+      <w:proofErr w:type="spellEnd"/>
+      <w:r>
+        <w:rPr>
+          <w:b/>
+          <w:bCs/>
+          <w:lang w:val="en-GB"/>
         </w:rPr>
         <w:br/>
       </w:r>
@@ -1448,7 +1456,7 @@
         <w:rPr>
           <w:i/>
           <w:iCs/>
-          <w:lang w:val="da-DK"/>
+          <w:lang w:val="en-GB"/>
         </w:rPr>
         <w:t>Greatsword</w:t>
       </w:r>
@@ -1457,139 +1465,82 @@
         <w:rPr>
           <w:i/>
           <w:iCs/>
-          <w:lang w:val="da-DK"/>
-        </w:rPr>
-        <w:t xml:space="preserve">, rare, </w:t>
-      </w:r>
-      <w:proofErr w:type="spellStart"/>
+          <w:lang w:val="en-GB"/>
+        </w:rPr>
+        <w:t>, rare, requires attunement.</w:t>
+      </w:r>
       <w:r>
         <w:rPr>
           <w:i/>
           <w:iCs/>
-          <w:lang w:val="da-DK"/>
-        </w:rPr>
-        <w:t>requires</w:t>
+          <w:lang w:val="en-GB"/>
+        </w:rPr>
+        <w:br/>
+      </w:r>
+      <w:r>
+        <w:rPr>
+          <w:lang w:val="en-GB"/>
+        </w:rPr>
+        <w:t>You have a +1 b</w:t>
+      </w:r>
+      <w:r>
+        <w:rPr>
+          <w:lang w:val="en-GB"/>
+        </w:rPr>
+        <w:t xml:space="preserve">onus to attack and damage rolls made with this magic </w:t>
+      </w:r>
+      <w:r>
+        <w:rPr>
+          <w:lang w:val="en-GB"/>
+        </w:rPr>
+        <w:t>Greatsword</w:t>
+      </w:r>
+      <w:r>
+        <w:rPr>
+          <w:lang w:val="en-GB"/>
+        </w:rPr>
+        <w:t xml:space="preserve">. </w:t>
+      </w:r>
+      <w:r>
+        <w:rPr>
+          <w:lang w:val="en-GB"/>
+        </w:rPr>
+        <w:br/>
+      </w:r>
+      <w:r>
+        <w:rPr>
+          <w:lang w:val="en-GB"/>
+        </w:rPr>
+        <w:t xml:space="preserve">When you hit an orc with this weapon, the orc takes an extra 3d6 damage of the weapon’s type. For the purpose of this weapon, “orc” refers to any humanoid creature with the orc type, excluding De </w:t>
+      </w:r>
+      <w:proofErr w:type="spellStart"/>
+      <w:r>
+        <w:rPr>
+          <w:lang w:val="en-GB"/>
+        </w:rPr>
+        <w:t>Besudlede</w:t>
       </w:r>
       <w:proofErr w:type="spellEnd"/>
       <w:r>
         <w:rPr>
-          <w:i/>
-          <w:iCs/>
-          <w:lang w:val="da-DK"/>
+          <w:lang w:val="en-GB"/>
         </w:rPr>
         <w:t xml:space="preserve"> </w:t>
       </w:r>
       <w:proofErr w:type="spellStart"/>
       <w:r>
         <w:rPr>
-          <w:i/>
-          <w:iCs/>
-          <w:lang w:val="da-DK"/>
-        </w:rPr>
-        <w:t>attunement</w:t>
+          <w:lang w:val="en-GB"/>
+        </w:rPr>
+        <w:t>Orker</w:t>
       </w:r>
       <w:proofErr w:type="spellEnd"/>
       <w:r>
         <w:rPr>
-          <w:i/>
-          <w:iCs/>
-          <w:lang w:val="da-DK"/>
+          <w:lang w:val="en-GB"/>
         </w:rPr>
         <w:t>.</w:t>
       </w:r>
-      <w:r>
-        <w:rPr>
-          <w:i/>
-          <w:iCs/>
-          <w:lang w:val="da-DK"/>
-        </w:rPr>
-        <w:br/>
-      </w:r>
-      <w:r>
-        <w:rPr>
-          <w:lang w:val="en-GB"/>
-        </w:rPr>
-        <w:t>You have a +1 b</w:t>
-      </w:r>
-      <w:r>
-        <w:rPr>
-          <w:lang w:val="en-GB"/>
-        </w:rPr>
-        <w:t xml:space="preserve">onus to attack and damage rolls made with this magic </w:t>
-      </w:r>
-      <w:r>
-        <w:rPr>
-          <w:lang w:val="en-GB"/>
-        </w:rPr>
-        <w:t>Greatsword</w:t>
-      </w:r>
-      <w:r>
-        <w:rPr>
-          <w:lang w:val="en-GB"/>
-        </w:rPr>
-        <w:t xml:space="preserve">. </w:t>
-      </w:r>
-      <w:r>
-        <w:rPr>
-          <w:lang w:val="en-GB"/>
-        </w:rPr>
-        <w:br/>
-      </w:r>
-      <w:r>
-        <w:rPr>
-          <w:lang w:val="en-GB"/>
-        </w:rPr>
-        <w:t xml:space="preserve">When you hit an orc with this weapon, the orc takes an extra 3d6 damage of the weapon’s type. </w:t>
-      </w:r>
-      <w:proofErr w:type="gramStart"/>
-      <w:r>
-        <w:rPr>
-          <w:lang w:val="en-GB"/>
-        </w:rPr>
-        <w:t>For the purpose of</w:t>
-      </w:r>
-      <w:proofErr w:type="gramEnd"/>
-      <w:r>
-        <w:rPr>
-          <w:lang w:val="en-GB"/>
-        </w:rPr>
-        <w:t xml:space="preserve"> this weapon, “orc” refers to any humanoid creature with the orc type, excluding De </w:t>
-      </w:r>
-      <w:proofErr w:type="spellStart"/>
-      <w:r>
-        <w:rPr>
-          <w:lang w:val="en-GB"/>
-        </w:rPr>
-        <w:t>Besudlede</w:t>
-      </w:r>
-      <w:proofErr w:type="spellEnd"/>
-      <w:r>
-        <w:rPr>
-          <w:lang w:val="en-GB"/>
-        </w:rPr>
-        <w:t xml:space="preserve"> </w:t>
-      </w:r>
-      <w:proofErr w:type="spellStart"/>
-      <w:r>
-        <w:rPr>
-          <w:lang w:val="en-GB"/>
-        </w:rPr>
-        <w:t>Orker</w:t>
-      </w:r>
-      <w:proofErr w:type="spellEnd"/>
-      <w:r>
-        <w:rPr>
-          <w:lang w:val="en-GB"/>
-        </w:rPr>
-        <w:t>.</w:t>
-      </w:r>
-    </w:p>
-    <w:p>
-      <w:pPr>
-        <w:rPr>
-          <w:lang w:val="en-GB"/>
-        </w:rPr>
-      </w:pPr>
     </w:p>
     <w:p>
       <w:pPr>
@@ -1825,6 +1776,7 @@
               <w:rPr>
                 <w:lang w:val="da-DK"/>
               </w:rPr>
+              <w:lastRenderedPageBreak/>
               <w:t xml:space="preserve">Byen: </w:t>
             </w:r>
             <w:proofErr w:type="spellStart"/>
@@ -1955,25 +1907,19 @@
               </w:rPr>
               <w:t xml:space="preserve">Z.I.K., elsker penge. </w:t>
             </w:r>
-            <w:r>
-              <w:rPr>
-                <w:lang w:val="en-GB"/>
-              </w:rPr>
-              <w:t xml:space="preserve">Calculative. </w:t>
-            </w:r>
             <w:proofErr w:type="spellStart"/>
             <w:r>
               <w:rPr>
-                <w:lang w:val="en-GB"/>
-              </w:rPr>
-              <w:t>Kold</w:t>
+                <w:lang w:val="da-DK"/>
+              </w:rPr>
+              <w:t>Calculative</w:t>
             </w:r>
             <w:proofErr w:type="spellEnd"/>
             <w:r>
               <w:rPr>
-                <w:lang w:val="en-GB"/>
-              </w:rPr>
-              <w:t xml:space="preserve">. </w:t>
+                <w:lang w:val="da-DK"/>
+              </w:rPr>
+              <w:t xml:space="preserve">. Kold. </w:t>
             </w:r>
             <w:r>
               <w:rPr>
@@ -3480,7 +3426,6 @@
               <w:rPr>
                 <w:lang w:val="en-GB"/>
               </w:rPr>
-              <w:lastRenderedPageBreak/>
               <w:t xml:space="preserve">En </w:t>
             </w:r>
             <w:proofErr w:type="spellStart"/>
@@ -3786,6 +3731,7 @@
         <w:rPr>
           <w:lang w:val="da-DK"/>
         </w:rPr>
+        <w:lastRenderedPageBreak/>
         <w:t>På forhånd aftalte transaktioner</w:t>
       </w:r>
     </w:p>
@@ -4022,20 +3968,6 @@
         </w:rPr>
         <w:t>.</w:t>
       </w:r>
-    </w:p>
-    <w:p>
-      <w:pPr>
-        <w:rPr>
-          <w:lang w:val="da-DK"/>
-        </w:rPr>
-      </w:pPr>
-    </w:p>
-    <w:p>
-      <w:pPr>
-        <w:rPr>
-          <w:lang w:val="da-DK"/>
-        </w:rPr>
-      </w:pPr>
     </w:p>
     <w:p>
       <w:pPr>
@@ -5044,7 +4976,7 @@
         <w:kern w:val="2"/>
         <w:sz w:val="22"/>
         <w:szCs w:val="22"/>
-        <w:lang w:val="en-DK" w:eastAsia="en-US" w:bidi="ar-SA"/>
+        <w:lang w:eastAsia="en-US" w:bidi="ar-SA"/>
         <w14:ligatures w14:val="standardContextual"/>
       </w:rPr>
     </w:rPrDefault>

</xml_diff>